<commit_message>
Sơ đồ màn hình version 1.1
bổ sung thêm 2 màn hình
</commit_message>
<xml_diff>
--- a/Sơ đồ màn hình.docx
+++ b/Sơ đồ màn hình.docx
@@ -3,8 +3,378 @@
 <w:document xmlns:wpc="http://schemas.microsoft.com/office/word/2010/wordprocessingCanvas" xmlns:cx="http://schemas.microsoft.com/office/drawing/2014/chartex" xmlns:cx1="http://schemas.microsoft.com/office/drawing/2015/9/8/chartex" xmlns:cx2="http://schemas.microsoft.com/office/drawing/2015/10/21/chartex" xmlns:cx3="http://schemas.microsoft.com/office/drawing/2016/5/9/chartex" xmlns:cx4="http://schemas.microsoft.com/office/drawing/2016/5/10/chartex" xmlns:cx5="http://schemas.microsoft.com/office/drawing/2016/5/11/chartex" xmlns:cx6="http://schemas.microsoft.com/office/drawing/2016/5/12/chartex" xmlns:cx7="http://schemas.microsoft.com/office/drawing/2016/5/13/chartex" xmlns:cx8="http://schemas.microsoft.com/office/drawing/2016/5/14/chartex" xmlns:mc="http://schemas.openxmlformats.org/markup-compatibility/2006" xmlns:o="urn:schemas-microsoft-com:office:office" xmlns:r="http://schemas.openxmlformats.org/officeDocument/2006/relationships" xmlns:m="http://schemas.openxmlformats.org/officeDocument/2006/math" xmlns:v="urn:schemas-microsoft-com:vml" xmlns:wp14="http://schemas.microsoft.com/office/word/2010/wordprocessingDrawing" xmlns:wp="http://schemas.openxmlformats.org/drawingml/2006/wordprocessingDrawing" xmlns:w10="urn:schemas-microsoft-com:office:word" xmlns:w="http://schemas.openxmlformats.org/wordprocessingml/2006/main" xmlns:w14="http://schemas.microsoft.com/office/word/2010/wordml" xmlns:w15="http://schemas.microsoft.com/office/word/2012/wordml" xmlns:w16se="http://schemas.microsoft.com/office/word/2015/wordml/symex" xmlns:wpg="http://schemas.microsoft.com/office/word/2010/wordprocessingGroup" xmlns:wpi="http://schemas.microsoft.com/office/word/2010/wordprocessingInk" xmlns:wne="http://schemas.microsoft.com/office/word/2006/wordml" xmlns:wps="http://schemas.microsoft.com/office/word/2010/wordprocessingShape" mc:Ignorable="w14 w15 w16se wp14">
   <w:body>
     <w:p>
-      <w:bookmarkStart w:id="0" w:name="_GoBack"/>
+      <w:bookmarkStart w:id="0" w:name="_Hlk483058715"/>
+      <w:bookmarkStart w:id="1" w:name="_GoBack"/>
       <w:bookmarkEnd w:id="0"/>
+      <w:bookmarkEnd w:id="1"/>
+      <w:r>
+        <w:rPr>
+          <w:noProof/>
+        </w:rPr>
+        <mc:AlternateContent>
+          <mc:Choice Requires="wps">
+            <w:drawing>
+              <wp:anchor distT="0" distB="0" distL="114300" distR="114300" simplePos="0" relativeHeight="251685888" behindDoc="0" locked="0" layoutInCell="1" allowOverlap="1" wp14:anchorId="166FDF4A" wp14:editId="5CD5E63C">
+                <wp:simplePos x="0" y="0"/>
+                <wp:positionH relativeFrom="column">
+                  <wp:posOffset>3590925</wp:posOffset>
+                </wp:positionH>
+                <wp:positionV relativeFrom="paragraph">
+                  <wp:posOffset>962025</wp:posOffset>
+                </wp:positionV>
+                <wp:extent cx="647700" cy="295275"/>
+                <wp:effectExtent l="38100" t="38100" r="57150" b="66675"/>
+                <wp:wrapNone/>
+                <wp:docPr id="5" name="Đường kết nối Mũi tên Thẳng 26"/>
+                <wp:cNvGraphicFramePr/>
+                <a:graphic xmlns:a="http://schemas.openxmlformats.org/drawingml/2006/main">
+                  <a:graphicData uri="http://schemas.microsoft.com/office/word/2010/wordprocessingShape">
+                    <wps:wsp>
+                      <wps:cNvCnPr/>
+                      <wps:spPr>
+                        <a:xfrm>
+                          <a:off x="0" y="0"/>
+                          <a:ext cx="647700" cy="295275"/>
+                        </a:xfrm>
+                        <a:prstGeom prst="straightConnector1">
+                          <a:avLst/>
+                        </a:prstGeom>
+                        <a:ln>
+                          <a:headEnd type="triangle"/>
+                          <a:tailEnd type="triangle"/>
+                        </a:ln>
+                      </wps:spPr>
+                      <wps:style>
+                        <a:lnRef idx="1">
+                          <a:schemeClr val="accent1"/>
+                        </a:lnRef>
+                        <a:fillRef idx="0">
+                          <a:schemeClr val="accent1"/>
+                        </a:fillRef>
+                        <a:effectRef idx="0">
+                          <a:schemeClr val="accent1"/>
+                        </a:effectRef>
+                        <a:fontRef idx="minor">
+                          <a:schemeClr val="tx1"/>
+                        </a:fontRef>
+                      </wps:style>
+                      <wps:bodyPr/>
+                    </wps:wsp>
+                  </a:graphicData>
+                </a:graphic>
+              </wp:anchor>
+            </w:drawing>
+          </mc:Choice>
+          <mc:Fallback>
+            <w:pict>
+              <v:shapetype w14:anchorId="781B4C77" id="_x0000_t32" coordsize="21600,21600" o:spt="32" o:oned="t" path="m,l21600,21600e" filled="f">
+                <v:path arrowok="t" fillok="f" o:connecttype="none"/>
+                <o:lock v:ext="edit" shapetype="t"/>
+              </v:shapetype>
+              <v:shape id="Đường kết nối Mũi tên Thẳng 26" o:spid="_x0000_s1026" type="#_x0000_t32" style="position:absolute;margin-left:282.75pt;margin-top:75.75pt;width:51pt;height:23.25pt;z-index:251685888;visibility:visible;mso-wrap-style:square;mso-wrap-distance-left:9pt;mso-wrap-distance-top:0;mso-wrap-distance-right:9pt;mso-wrap-distance-bottom:0;mso-position-horizontal:absolute;mso-position-horizontal-relative:text;mso-position-vertical:absolute;mso-position-vertical-relative:text" o:gfxdata="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" strokecolor="#4472c4 [3204]" strokeweight=".5pt">
+                <v:stroke startarrow="block" endarrow="block" joinstyle="miter"/>
+              </v:shape>
+            </w:pict>
+          </mc:Fallback>
+        </mc:AlternateContent>
+      </w:r>
+      <w:r>
+        <w:rPr>
+          <w:noProof/>
+        </w:rPr>
+        <mc:AlternateContent>
+          <mc:Choice Requires="wps">
+            <w:drawing>
+              <wp:anchor distT="0" distB="0" distL="114300" distR="114300" simplePos="0" relativeHeight="251683840" behindDoc="0" locked="0" layoutInCell="1" allowOverlap="1" wp14:anchorId="166FDF4A" wp14:editId="5CD5E63C">
+                <wp:simplePos x="0" y="0"/>
+                <wp:positionH relativeFrom="column">
+                  <wp:posOffset>3524250</wp:posOffset>
+                </wp:positionH>
+                <wp:positionV relativeFrom="paragraph">
+                  <wp:posOffset>381000</wp:posOffset>
+                </wp:positionV>
+                <wp:extent cx="1400175" cy="523875"/>
+                <wp:effectExtent l="38100" t="38100" r="47625" b="66675"/>
+                <wp:wrapNone/>
+                <wp:docPr id="4" name="Đường kết nối Mũi tên Thẳng 26"/>
+                <wp:cNvGraphicFramePr/>
+                <a:graphic xmlns:a="http://schemas.openxmlformats.org/drawingml/2006/main">
+                  <a:graphicData uri="http://schemas.microsoft.com/office/word/2010/wordprocessingShape">
+                    <wps:wsp>
+                      <wps:cNvCnPr/>
+                      <wps:spPr>
+                        <a:xfrm flipH="1">
+                          <a:off x="0" y="0"/>
+                          <a:ext cx="1400175" cy="523875"/>
+                        </a:xfrm>
+                        <a:prstGeom prst="straightConnector1">
+                          <a:avLst/>
+                        </a:prstGeom>
+                        <a:ln>
+                          <a:headEnd type="triangle"/>
+                          <a:tailEnd type="triangle"/>
+                        </a:ln>
+                      </wps:spPr>
+                      <wps:style>
+                        <a:lnRef idx="1">
+                          <a:schemeClr val="accent1"/>
+                        </a:lnRef>
+                        <a:fillRef idx="0">
+                          <a:schemeClr val="accent1"/>
+                        </a:fillRef>
+                        <a:effectRef idx="0">
+                          <a:schemeClr val="accent1"/>
+                        </a:effectRef>
+                        <a:fontRef idx="minor">
+                          <a:schemeClr val="tx1"/>
+                        </a:fontRef>
+                      </wps:style>
+                      <wps:bodyPr/>
+                    </wps:wsp>
+                  </a:graphicData>
+                </a:graphic>
+                <wp14:sizeRelH relativeFrom="margin">
+                  <wp14:pctWidth>0</wp14:pctWidth>
+                </wp14:sizeRelH>
+                <wp14:sizeRelV relativeFrom="margin">
+                  <wp14:pctHeight>0</wp14:pctHeight>
+                </wp14:sizeRelV>
+              </wp:anchor>
+            </w:drawing>
+          </mc:Choice>
+          <mc:Fallback>
+            <w:pict>
+              <v:shape w14:anchorId="4F238954" id="Đường kết nối Mũi tên Thẳng 26" o:spid="_x0000_s1026" type="#_x0000_t32" style="position:absolute;margin-left:277.5pt;margin-top:30pt;width:110.25pt;height:41.25pt;flip:x;z-index:251683840;visibility:visible;mso-wrap-style:square;mso-width-percent:0;mso-height-percent:0;mso-wrap-distance-left:9pt;mso-wrap-distance-top:0;mso-wrap-distance-right:9pt;mso-wrap-distance-bottom:0;mso-position-horizontal:absolute;mso-position-horizontal-relative:text;mso-position-vertical:absolute;mso-position-vertical-relative:text;mso-width-percent:0;mso-height-percent:0;mso-width-relative:margin;mso-height-relative:margin" o:gfxdata="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" strokecolor="#4472c4 [3204]" strokeweight=".5pt">
+                <v:stroke startarrow="block" endarrow="block" joinstyle="miter"/>
+              </v:shape>
+            </w:pict>
+          </mc:Fallback>
+        </mc:AlternateContent>
+      </w:r>
+      <w:r>
+        <w:rPr>
+          <w:noProof/>
+        </w:rPr>
+        <mc:AlternateContent>
+          <mc:Choice Requires="wps">
+            <w:drawing>
+              <wp:anchor distT="0" distB="0" distL="114300" distR="114300" simplePos="0" relativeHeight="251681792" behindDoc="0" locked="0" layoutInCell="1" allowOverlap="1">
+                <wp:simplePos x="0" y="0"/>
+                <wp:positionH relativeFrom="column">
+                  <wp:posOffset>4257675</wp:posOffset>
+                </wp:positionH>
+                <wp:positionV relativeFrom="paragraph">
+                  <wp:posOffset>971550</wp:posOffset>
+                </wp:positionV>
+                <wp:extent cx="1114425" cy="381000"/>
+                <wp:effectExtent l="0" t="0" r="28575" b="19050"/>
+                <wp:wrapNone/>
+                <wp:docPr id="3" name="Rectangle 3"/>
+                <wp:cNvGraphicFramePr/>
+                <a:graphic xmlns:a="http://schemas.openxmlformats.org/drawingml/2006/main">
+                  <a:graphicData uri="http://schemas.microsoft.com/office/word/2010/wordprocessingShape">
+                    <wps:wsp>
+                      <wps:cNvSpPr/>
+                      <wps:spPr>
+                        <a:xfrm>
+                          <a:off x="0" y="0"/>
+                          <a:ext cx="1114425" cy="381000"/>
+                        </a:xfrm>
+                        <a:prstGeom prst="rect">
+                          <a:avLst/>
+                        </a:prstGeom>
+                      </wps:spPr>
+                      <wps:style>
+                        <a:lnRef idx="2">
+                          <a:schemeClr val="accent6"/>
+                        </a:lnRef>
+                        <a:fillRef idx="1">
+                          <a:schemeClr val="lt1"/>
+                        </a:fillRef>
+                        <a:effectRef idx="0">
+                          <a:schemeClr val="accent6"/>
+                        </a:effectRef>
+                        <a:fontRef idx="minor">
+                          <a:schemeClr val="dk1"/>
+                        </a:fontRef>
+                      </wps:style>
+                      <wps:txbx>
+                        <w:txbxContent>
+                          <w:p>
+                            <w:pPr>
+                              <w:jc w:val="center"/>
+                            </w:pPr>
+                            <w:r>
+                              <w:t>Menu hệ thống</w:t>
+                            </w:r>
+                          </w:p>
+                          <w:p>
+                            <w:pPr>
+                              <w:jc w:val="center"/>
+                            </w:pPr>
+                          </w:p>
+                          <w:p>
+                            <w:pPr>
+                              <w:jc w:val="center"/>
+                            </w:pPr>
+                            <w:r>
+                              <w:t>u hệ thống</w:t>
+                            </w:r>
+                          </w:p>
+                          <w:p>
+                            <w:pPr>
+                              <w:jc w:val="center"/>
+                            </w:pPr>
+                          </w:p>
+                        </w:txbxContent>
+                      </wps:txbx>
+                      <wps:bodyPr rot="0" spcFirstLastPara="0" vertOverflow="overflow" horzOverflow="overflow" vert="horz" wrap="square" lIns="91440" tIns="45720" rIns="91440" bIns="45720" numCol="1" spcCol="0" rtlCol="0" fromWordArt="0" anchor="ctr" anchorCtr="0" forceAA="0" compatLnSpc="1">
+                        <a:prstTxWarp prst="textNoShape">
+                          <a:avLst/>
+                        </a:prstTxWarp>
+                        <a:noAutofit/>
+                      </wps:bodyPr>
+                    </wps:wsp>
+                  </a:graphicData>
+                </a:graphic>
+                <wp14:sizeRelH relativeFrom="margin">
+                  <wp14:pctWidth>0</wp14:pctWidth>
+                </wp14:sizeRelH>
+              </wp:anchor>
+            </w:drawing>
+          </mc:Choice>
+          <mc:Fallback>
+            <w:pict>
+              <v:rect id="Rectangle 3" o:spid="_x0000_s1026" style="position:absolute;margin-left:335.25pt;margin-top:76.5pt;width:87.75pt;height:30pt;z-index:251681792;visibility:visible;mso-wrap-style:square;mso-width-percent:0;mso-wrap-distance-left:9pt;mso-wrap-distance-top:0;mso-wrap-distance-right:9pt;mso-wrap-distance-bottom:0;mso-position-horizontal:absolute;mso-position-horizontal-relative:text;mso-position-vertical:absolute;mso-position-vertical-relative:text;mso-width-percent:0;mso-width-relative:margin;v-text-anchor:middle" o:gfxdata="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" fillcolor="white [3201]" strokecolor="#70ad47 [3209]" strokeweight="1pt">
+                <v:textbox>
+                  <w:txbxContent>
+                    <w:p>
+                      <w:pPr>
+                        <w:jc w:val="center"/>
+                      </w:pPr>
+                      <w:r>
+                        <w:t>Menu hệ thống</w:t>
+                      </w:r>
+                    </w:p>
+                    <w:p>
+                      <w:pPr>
+                        <w:jc w:val="center"/>
+                      </w:pPr>
+                    </w:p>
+                    <w:p>
+                      <w:pPr>
+                        <w:jc w:val="center"/>
+                      </w:pPr>
+                      <w:r>
+                        <w:t>u hệ thống</w:t>
+                      </w:r>
+                    </w:p>
+                    <w:p>
+                      <w:pPr>
+                        <w:jc w:val="center"/>
+                      </w:pPr>
+                    </w:p>
+                  </w:txbxContent>
+                </v:textbox>
+              </v:rect>
+            </w:pict>
+          </mc:Fallback>
+        </mc:AlternateContent>
+      </w:r>
+      <w:r>
+        <w:rPr>
+          <w:noProof/>
+        </w:rPr>
+        <mc:AlternateContent>
+          <mc:Choice Requires="wps">
+            <w:drawing>
+              <wp:anchor distT="0" distB="0" distL="114300" distR="114300" simplePos="0" relativeHeight="251680768" behindDoc="0" locked="0" layoutInCell="1" allowOverlap="1">
+                <wp:simplePos x="0" y="0"/>
+                <wp:positionH relativeFrom="column">
+                  <wp:posOffset>4448175</wp:posOffset>
+                </wp:positionH>
+                <wp:positionV relativeFrom="paragraph">
+                  <wp:posOffset>95250</wp:posOffset>
+                </wp:positionV>
+                <wp:extent cx="990600" cy="295275"/>
+                <wp:effectExtent l="0" t="0" r="19050" b="28575"/>
+                <wp:wrapNone/>
+                <wp:docPr id="2" name="Rectangle 2"/>
+                <wp:cNvGraphicFramePr/>
+                <a:graphic xmlns:a="http://schemas.openxmlformats.org/drawingml/2006/main">
+                  <a:graphicData uri="http://schemas.microsoft.com/office/word/2010/wordprocessingShape">
+                    <wps:wsp>
+                      <wps:cNvSpPr/>
+                      <wps:spPr>
+                        <a:xfrm>
+                          <a:off x="0" y="0"/>
+                          <a:ext cx="990600" cy="295275"/>
+                        </a:xfrm>
+                        <a:prstGeom prst="rect">
+                          <a:avLst/>
+                        </a:prstGeom>
+                      </wps:spPr>
+                      <wps:style>
+                        <a:lnRef idx="2">
+                          <a:schemeClr val="accent6"/>
+                        </a:lnRef>
+                        <a:fillRef idx="1">
+                          <a:schemeClr val="lt1"/>
+                        </a:fillRef>
+                        <a:effectRef idx="0">
+                          <a:schemeClr val="accent6"/>
+                        </a:effectRef>
+                        <a:fontRef idx="minor">
+                          <a:schemeClr val="dk1"/>
+                        </a:fontRef>
+                      </wps:style>
+                      <wps:txbx>
+                        <w:txbxContent>
+                          <w:p>
+                            <w:pPr>
+                              <w:jc w:val="center"/>
+                            </w:pPr>
+                            <w:r>
+                              <w:t>Báo cáo</w:t>
+                            </w:r>
+                          </w:p>
+                        </w:txbxContent>
+                      </wps:txbx>
+                      <wps:bodyPr rot="0" spcFirstLastPara="0" vertOverflow="overflow" horzOverflow="overflow" vert="horz" wrap="square" lIns="91440" tIns="45720" rIns="91440" bIns="45720" numCol="1" spcCol="0" rtlCol="0" fromWordArt="0" anchor="ctr" anchorCtr="0" forceAA="0" compatLnSpc="1">
+                        <a:prstTxWarp prst="textNoShape">
+                          <a:avLst/>
+                        </a:prstTxWarp>
+                        <a:noAutofit/>
+                      </wps:bodyPr>
+                    </wps:wsp>
+                  </a:graphicData>
+                </a:graphic>
+                <wp14:sizeRelV relativeFrom="margin">
+                  <wp14:pctHeight>0</wp14:pctHeight>
+                </wp14:sizeRelV>
+              </wp:anchor>
+            </w:drawing>
+          </mc:Choice>
+          <mc:Fallback>
+            <w:pict>
+              <v:rect id="Rectangle 2" o:spid="_x0000_s1027" style="position:absolute;margin-left:350.25pt;margin-top:7.5pt;width:78pt;height:23.25pt;z-index:251680768;visibility:visible;mso-wrap-style:square;mso-height-percent:0;mso-wrap-distance-left:9pt;mso-wrap-distance-top:0;mso-wrap-distance-right:9pt;mso-wrap-distance-bottom:0;mso-position-horizontal:absolute;mso-position-horizontal-relative:text;mso-position-vertical:absolute;mso-position-vertical-relative:text;mso-height-percent:0;mso-height-relative:margin;v-text-anchor:middle" o:gfxdata="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" fillcolor="white [3201]" strokecolor="#70ad47 [3209]" strokeweight="1pt">
+                <v:textbox>
+                  <w:txbxContent>
+                    <w:p>
+                      <w:pPr>
+                        <w:jc w:val="center"/>
+                      </w:pPr>
+                      <w:r>
+                        <w:t>Báo cáo</w:t>
+                      </w:r>
+                    </w:p>
+                  </w:txbxContent>
+                </v:textbox>
+              </v:rect>
+            </w:pict>
+          </mc:Fallback>
+        </mc:AlternateContent>
+      </w:r>
       <w:r>
         <w:rPr>
           <w:noProof/>
@@ -193,19 +563,9 @@
                       <wps:txbx>
                         <w:txbxContent>
                           <w:p>
-                            <w:proofErr w:type="spellStart"/>
                             <w:r>
-                              <w:t>Tính</w:t>
+                              <w:t>Tính Lương</w:t>
                             </w:r>
-                            <w:proofErr w:type="spellEnd"/>
-                            <w:r>
-                              <w:t xml:space="preserve"> </w:t>
-                            </w:r>
-                            <w:proofErr w:type="spellStart"/>
-                            <w:r>
-                              <w:t>Lương</w:t>
-                            </w:r>
-                            <w:proofErr w:type="spellEnd"/>
                           </w:p>
                         </w:txbxContent>
                       </wps:txbx>
@@ -229,23 +589,13 @@
           </mc:Choice>
           <mc:Fallback>
             <w:pict>
-              <v:rect w14:anchorId="08BF79D0" id="Hình chữ nhật 23" o:spid="_x0000_s1026" style="position:absolute;margin-left:290.25pt;margin-top:138pt;width:75pt;height:39pt;z-index:251671552;visibility:visible;mso-wrap-style:square;mso-width-percent:0;mso-height-percent:0;mso-wrap-distance-left:9pt;mso-wrap-distance-top:0;mso-wrap-distance-right:9pt;mso-wrap-distance-bottom:0;mso-position-horizontal:absolute;mso-position-horizontal-relative:text;mso-position-vertical:absolute;mso-position-vertical-relative:text;mso-width-percent:0;mso-height-percent:0;mso-width-relative:margin;mso-height-relative:margin;v-text-anchor:middle" o:gfxdata="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" fillcolor="white [3201]" strokecolor="#70ad47 [3209]" strokeweight="1pt">
+              <v:rect w14:anchorId="08BF79D0" id="Hình chữ nhật 23" o:spid="_x0000_s1028" style="position:absolute;margin-left:290.25pt;margin-top:138pt;width:75pt;height:39pt;z-index:251671552;visibility:visible;mso-wrap-style:square;mso-width-percent:0;mso-height-percent:0;mso-wrap-distance-left:9pt;mso-wrap-distance-top:0;mso-wrap-distance-right:9pt;mso-wrap-distance-bottom:0;mso-position-horizontal:absolute;mso-position-horizontal-relative:text;mso-position-vertical:absolute;mso-position-vertical-relative:text;mso-width-percent:0;mso-height-percent:0;mso-width-relative:margin;mso-height-relative:margin;v-text-anchor:middle" o:gfxdata="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" fillcolor="white [3201]" strokecolor="#70ad47 [3209]" strokeweight="1pt">
                 <v:textbox>
                   <w:txbxContent>
                     <w:p>
-                      <w:proofErr w:type="spellStart"/>
                       <w:r>
-                        <w:t>Tính</w:t>
+                        <w:t>Tính Lương</w:t>
                       </w:r>
-                      <w:proofErr w:type="spellEnd"/>
-                      <w:r>
-                        <w:t xml:space="preserve"> </w:t>
-                      </w:r>
-                      <w:proofErr w:type="spellStart"/>
-                      <w:r>
-                        <w:t>Lương</w:t>
-                      </w:r>
-                      <w:proofErr w:type="spellEnd"/>
                     </w:p>
                   </w:txbxContent>
                 </v:textbox>
@@ -304,38 +654,9 @@
                       <wps:txbx>
                         <w:txbxContent>
                           <w:p>
-                            <w:proofErr w:type="spellStart"/>
                             <w:r>
-                              <w:t>Quả</w:t>
+                              <w:t>Quản Lý Bộ Phân</w:t>
                             </w:r>
-                            <w:r>
-                              <w:t>n</w:t>
-                            </w:r>
-                            <w:proofErr w:type="spellEnd"/>
-                            <w:r>
-                              <w:t xml:space="preserve"> </w:t>
-                            </w:r>
-                            <w:proofErr w:type="spellStart"/>
-                            <w:r>
-                              <w:t>Lý</w:t>
-                            </w:r>
-                            <w:proofErr w:type="spellEnd"/>
-                            <w:r>
-                              <w:t xml:space="preserve"> </w:t>
-                            </w:r>
-                            <w:proofErr w:type="spellStart"/>
-                            <w:r>
-                              <w:t>Bộ</w:t>
-                            </w:r>
-                            <w:proofErr w:type="spellEnd"/>
-                            <w:r>
-                              <w:t xml:space="preserve"> </w:t>
-                            </w:r>
-                            <w:proofErr w:type="spellStart"/>
-                            <w:r>
-                              <w:t>Phân</w:t>
-                            </w:r>
-                            <w:proofErr w:type="spellEnd"/>
                           </w:p>
                         </w:txbxContent>
                       </wps:txbx>
@@ -359,42 +680,13 @@
           </mc:Choice>
           <mc:Fallback>
             <w:pict>
-              <v:rect w14:anchorId="7D6292F8" id="Hình chữ nhật 22" o:spid="_x0000_s1027" style="position:absolute;margin-left:168pt;margin-top:135.75pt;width:75pt;height:39pt;z-index:251669504;visibility:visible;mso-wrap-style:square;mso-width-percent:0;mso-height-percent:0;mso-wrap-distance-left:9pt;mso-wrap-distance-top:0;mso-wrap-distance-right:9pt;mso-wrap-distance-bottom:0;mso-position-horizontal:absolute;mso-position-horizontal-relative:text;mso-position-vertical:absolute;mso-position-vertical-relative:text;mso-width-percent:0;mso-height-percent:0;mso-width-relative:margin;mso-height-relative:margin;v-text-anchor:middle" o:gfxdata="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" fillcolor="white [3201]" strokecolor="#70ad47 [3209]" strokeweight="1pt">
+              <v:rect w14:anchorId="7D6292F8" id="Hình chữ nhật 22" o:spid="_x0000_s1029" style="position:absolute;margin-left:168pt;margin-top:135.75pt;width:75pt;height:39pt;z-index:251669504;visibility:visible;mso-wrap-style:square;mso-width-percent:0;mso-height-percent:0;mso-wrap-distance-left:9pt;mso-wrap-distance-top:0;mso-wrap-distance-right:9pt;mso-wrap-distance-bottom:0;mso-position-horizontal:absolute;mso-position-horizontal-relative:text;mso-position-vertical:absolute;mso-position-vertical-relative:text;mso-width-percent:0;mso-height-percent:0;mso-width-relative:margin;mso-height-relative:margin;v-text-anchor:middle" o:gfxdata="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" fillcolor="white [3201]" strokecolor="#70ad47 [3209]" strokeweight="1pt">
                 <v:textbox>
                   <w:txbxContent>
                     <w:p>
-                      <w:proofErr w:type="spellStart"/>
                       <w:r>
-                        <w:t>Quả</w:t>
+                        <w:t>Quản Lý Bộ Phân</w:t>
                       </w:r>
-                      <w:r>
-                        <w:t>n</w:t>
-                      </w:r>
-                      <w:proofErr w:type="spellEnd"/>
-                      <w:r>
-                        <w:t xml:space="preserve"> </w:t>
-                      </w:r>
-                      <w:proofErr w:type="spellStart"/>
-                      <w:r>
-                        <w:t>Lý</w:t>
-                      </w:r>
-                      <w:proofErr w:type="spellEnd"/>
-                      <w:r>
-                        <w:t xml:space="preserve"> </w:t>
-                      </w:r>
-                      <w:proofErr w:type="spellStart"/>
-                      <w:r>
-                        <w:t>Bộ</w:t>
-                      </w:r>
-                      <w:proofErr w:type="spellEnd"/>
-                      <w:r>
-                        <w:t xml:space="preserve"> </w:t>
-                      </w:r>
-                      <w:proofErr w:type="spellStart"/>
-                      <w:r>
-                        <w:t>Phân</w:t>
-                      </w:r>
-                      <w:proofErr w:type="spellEnd"/>
                     </w:p>
                   </w:txbxContent>
                 </v:textbox>
@@ -520,32 +812,8 @@
                       <wps:txbx>
                         <w:txbxContent>
                           <w:p>
-                            <w:proofErr w:type="spellStart"/>
                             <w:r>
-                              <w:t>Quả</w:t>
-                            </w:r>
-                            <w:r>
-                              <w:t>n</w:t>
-                            </w:r>
-                            <w:proofErr w:type="spellEnd"/>
-                            <w:r>
-                              <w:t xml:space="preserve"> </w:t>
-                            </w:r>
-                            <w:proofErr w:type="spellStart"/>
-                            <w:r>
-                              <w:t>Lý</w:t>
-                            </w:r>
-                            <w:proofErr w:type="spellEnd"/>
-                            <w:r>
-                              <w:t xml:space="preserve"> </w:t>
-                            </w:r>
-                            <w:proofErr w:type="spellStart"/>
-                            <w:r>
-                              <w:t>Phòng</w:t>
-                            </w:r>
-                            <w:proofErr w:type="spellEnd"/>
-                            <w:r>
-                              <w:t xml:space="preserve"> Ban</w:t>
+                              <w:t>Quản Lý Phòng Ban</w:t>
                             </w:r>
                           </w:p>
                         </w:txbxContent>
@@ -570,36 +838,12 @@
           </mc:Choice>
           <mc:Fallback>
             <w:pict>
-              <v:rect w14:anchorId="05C1D3A5" id="Hình chữ nhật 21" o:spid="_x0000_s1028" style="position:absolute;margin-left:57pt;margin-top:132pt;width:75pt;height:39pt;z-index:251667456;visibility:visible;mso-wrap-style:square;mso-width-percent:0;mso-height-percent:0;mso-wrap-distance-left:9pt;mso-wrap-distance-top:0;mso-wrap-distance-right:9pt;mso-wrap-distance-bottom:0;mso-position-horizontal:absolute;mso-position-horizontal-relative:text;mso-position-vertical:absolute;mso-position-vertical-relative:text;mso-width-percent:0;mso-height-percent:0;mso-width-relative:margin;mso-height-relative:margin;v-text-anchor:middle" o:gfxdata="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" fillcolor="white [3201]" strokecolor="#70ad47 [3209]" strokeweight="1pt">
+              <v:rect w14:anchorId="05C1D3A5" id="Hình chữ nhật 21" o:spid="_x0000_s1030" style="position:absolute;margin-left:57pt;margin-top:132pt;width:75pt;height:39pt;z-index:251667456;visibility:visible;mso-wrap-style:square;mso-width-percent:0;mso-height-percent:0;mso-wrap-distance-left:9pt;mso-wrap-distance-top:0;mso-wrap-distance-right:9pt;mso-wrap-distance-bottom:0;mso-position-horizontal:absolute;mso-position-horizontal-relative:text;mso-position-vertical:absolute;mso-position-vertical-relative:text;mso-width-percent:0;mso-height-percent:0;mso-width-relative:margin;mso-height-relative:margin;v-text-anchor:middle" o:gfxdata="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" fillcolor="white [3201]" strokecolor="#70ad47 [3209]" strokeweight="1pt">
                 <v:textbox>
                   <w:txbxContent>
                     <w:p>
-                      <w:proofErr w:type="spellStart"/>
                       <w:r>
-                        <w:t>Quả</w:t>
-                      </w:r>
-                      <w:r>
-                        <w:t>n</w:t>
-                      </w:r>
-                      <w:proofErr w:type="spellEnd"/>
-                      <w:r>
-                        <w:t xml:space="preserve"> </w:t>
-                      </w:r>
-                      <w:proofErr w:type="spellStart"/>
-                      <w:r>
-                        <w:t>Lý</w:t>
-                      </w:r>
-                      <w:proofErr w:type="spellEnd"/>
-                      <w:r>
-                        <w:t xml:space="preserve"> </w:t>
-                      </w:r>
-                      <w:proofErr w:type="spellStart"/>
-                      <w:r>
-                        <w:t>Phòng</w:t>
-                      </w:r>
-                      <w:proofErr w:type="spellEnd"/>
-                      <w:r>
-                        <w:t xml:space="preserve"> Ban</w:t>
+                        <w:t>Quản Lý Phòng Ban</w:t>
                       </w:r>
                     </w:p>
                   </w:txbxContent>
@@ -726,35 +970,9 @@
                       <wps:txbx>
                         <w:txbxContent>
                           <w:p>
-                            <w:proofErr w:type="spellStart"/>
                             <w:r>
-                              <w:t>Quản</w:t>
+                              <w:t>Quản Lý Nhân Viên</w:t>
                             </w:r>
-                            <w:proofErr w:type="spellEnd"/>
-                            <w:r>
-                              <w:t xml:space="preserve"> </w:t>
-                            </w:r>
-                            <w:proofErr w:type="spellStart"/>
-                            <w:r>
-                              <w:t>Lý</w:t>
-                            </w:r>
-                            <w:proofErr w:type="spellEnd"/>
-                            <w:r>
-                              <w:t xml:space="preserve"> </w:t>
-                            </w:r>
-                            <w:proofErr w:type="spellStart"/>
-                            <w:r>
-                              <w:t>Nhân</w:t>
-                            </w:r>
-                            <w:proofErr w:type="spellEnd"/>
-                            <w:r>
-                              <w:t xml:space="preserve"> </w:t>
-                            </w:r>
-                            <w:proofErr w:type="spellStart"/>
-                            <w:r>
-                              <w:t>Viên</w:t>
-                            </w:r>
-                            <w:proofErr w:type="spellEnd"/>
                           </w:p>
                         </w:txbxContent>
                       </wps:txbx>
@@ -778,39 +996,13 @@
           </mc:Choice>
           <mc:Fallback>
             <w:pict>
-              <v:rect w14:anchorId="6FC84D20" id="Hình chữ nhật 13" o:spid="_x0000_s1029" style="position:absolute;margin-left:54.75pt;margin-top:69.75pt;width:75pt;height:39pt;z-index:251665408;visibility:visible;mso-wrap-style:square;mso-width-percent:0;mso-height-percent:0;mso-wrap-distance-left:9pt;mso-wrap-distance-top:0;mso-wrap-distance-right:9pt;mso-wrap-distance-bottom:0;mso-position-horizontal:absolute;mso-position-horizontal-relative:text;mso-position-vertical:absolute;mso-position-vertical-relative:text;mso-width-percent:0;mso-height-percent:0;mso-width-relative:margin;mso-height-relative:margin;v-text-anchor:middle" o:gfxdata="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" fillcolor="white [3201]" strokecolor="#70ad47 [3209]" strokeweight="1pt">
+              <v:rect w14:anchorId="6FC84D20" id="Hình chữ nhật 13" o:spid="_x0000_s1031" style="position:absolute;margin-left:54.75pt;margin-top:69.75pt;width:75pt;height:39pt;z-index:251665408;visibility:visible;mso-wrap-style:square;mso-width-percent:0;mso-height-percent:0;mso-wrap-distance-left:9pt;mso-wrap-distance-top:0;mso-wrap-distance-right:9pt;mso-wrap-distance-bottom:0;mso-position-horizontal:absolute;mso-position-horizontal-relative:text;mso-position-vertical:absolute;mso-position-vertical-relative:text;mso-width-percent:0;mso-height-percent:0;mso-width-relative:margin;mso-height-relative:margin;v-text-anchor:middle" o:gfxdata="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" fillcolor="white [3201]" strokecolor="#70ad47 [3209]" strokeweight="1pt">
                 <v:textbox>
                   <w:txbxContent>
                     <w:p>
-                      <w:proofErr w:type="spellStart"/>
                       <w:r>
-                        <w:t>Quản</w:t>
+                        <w:t>Quản Lý Nhân Viên</w:t>
                       </w:r>
-                      <w:proofErr w:type="spellEnd"/>
-                      <w:r>
-                        <w:t xml:space="preserve"> </w:t>
-                      </w:r>
-                      <w:proofErr w:type="spellStart"/>
-                      <w:r>
-                        <w:t>Lý</w:t>
-                      </w:r>
-                      <w:proofErr w:type="spellEnd"/>
-                      <w:r>
-                        <w:t xml:space="preserve"> </w:t>
-                      </w:r>
-                      <w:proofErr w:type="spellStart"/>
-                      <w:r>
-                        <w:t>Nhân</w:t>
-                      </w:r>
-                      <w:proofErr w:type="spellEnd"/>
-                      <w:r>
-                        <w:t xml:space="preserve"> </w:t>
-                      </w:r>
-                      <w:proofErr w:type="spellStart"/>
-                      <w:r>
-                        <w:t>Viên</w:t>
-                      </w:r>
-                      <w:proofErr w:type="spellEnd"/>
                     </w:p>
                   </w:txbxContent>
                 </v:textbox>
@@ -939,19 +1131,9 @@
                             <w:pPr>
                               <w:jc w:val="center"/>
                             </w:pPr>
-                            <w:proofErr w:type="spellStart"/>
                             <w:r>
-                              <w:t>Tìm</w:t>
+                              <w:t>Tìm Kiếm</w:t>
                             </w:r>
-                            <w:proofErr w:type="spellEnd"/>
-                            <w:r>
-                              <w:t xml:space="preserve"> </w:t>
-                            </w:r>
-                            <w:proofErr w:type="spellStart"/>
-                            <w:r>
-                              <w:t>Kiếm</w:t>
-                            </w:r>
-                            <w:proofErr w:type="spellEnd"/>
                           </w:p>
                         </w:txbxContent>
                       </wps:txbx>
@@ -975,26 +1157,16 @@
           </mc:Choice>
           <mc:Fallback>
             <w:pict>
-              <v:rect w14:anchorId="6FC84D20" id="Hình chữ nhật 11" o:spid="_x0000_s1030" style="position:absolute;margin-left:55.5pt;margin-top:13.5pt;width:75pt;height:24.75pt;z-index:251663360;visibility:visible;mso-wrap-style:square;mso-width-percent:0;mso-height-percent:0;mso-wrap-distance-left:9pt;mso-wrap-distance-top:0;mso-wrap-distance-right:9pt;mso-wrap-distance-bottom:0;mso-position-horizontal:absolute;mso-position-horizontal-relative:text;mso-position-vertical:absolute;mso-position-vertical-relative:text;mso-width-percent:0;mso-height-percent:0;mso-width-relative:margin;mso-height-relative:margin;v-text-anchor:middle" o:gfxdata="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" fillcolor="white [3201]" strokecolor="#70ad47 [3209]" strokeweight="1pt">
+              <v:rect w14:anchorId="6FC84D20" id="Hình chữ nhật 11" o:spid="_x0000_s1032" style="position:absolute;margin-left:55.5pt;margin-top:13.5pt;width:75pt;height:24.75pt;z-index:251663360;visibility:visible;mso-wrap-style:square;mso-width-percent:0;mso-height-percent:0;mso-wrap-distance-left:9pt;mso-wrap-distance-top:0;mso-wrap-distance-right:9pt;mso-wrap-distance-bottom:0;mso-position-horizontal:absolute;mso-position-horizontal-relative:text;mso-position-vertical:absolute;mso-position-vertical-relative:text;mso-width-percent:0;mso-height-percent:0;mso-width-relative:margin;mso-height-relative:margin;v-text-anchor:middle" o:gfxdata="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" fillcolor="white [3201]" strokecolor="#70ad47 [3209]" strokeweight="1pt">
                 <v:textbox>
                   <w:txbxContent>
                     <w:p>
                       <w:pPr>
                         <w:jc w:val="center"/>
                       </w:pPr>
-                      <w:proofErr w:type="spellStart"/>
                       <w:r>
-                        <w:t>Tìm</w:t>
+                        <w:t>Tìm Kiếm</w:t>
                       </w:r>
-                      <w:proofErr w:type="spellEnd"/>
-                      <w:r>
-                        <w:t xml:space="preserve"> </w:t>
-                      </w:r>
-                      <w:proofErr w:type="spellStart"/>
-                      <w:r>
-                        <w:t>Kiếm</w:t>
-                      </w:r>
-                      <w:proofErr w:type="spellEnd"/>
                     </w:p>
                   </w:txbxContent>
                 </v:textbox>
@@ -1123,27 +1295,9 @@
                             <w:pPr>
                               <w:jc w:val="center"/>
                             </w:pPr>
-                            <w:proofErr w:type="spellStart"/>
                             <w:r>
-                              <w:t>Giao</w:t>
+                              <w:t>Giao Diện Chính</w:t>
                             </w:r>
-                            <w:proofErr w:type="spellEnd"/>
-                            <w:r>
-                              <w:t xml:space="preserve"> </w:t>
-                            </w:r>
-                            <w:proofErr w:type="spellStart"/>
-                            <w:r>
-                              <w:t>Diện</w:t>
-                            </w:r>
-                            <w:proofErr w:type="spellEnd"/>
-                            <w:r>
-                              <w:t xml:space="preserve"> </w:t>
-                            </w:r>
-                            <w:proofErr w:type="spellStart"/>
-                            <w:r>
-                              <w:t>Chính</w:t>
-                            </w:r>
-                            <w:proofErr w:type="spellEnd"/>
                             <w:r>
                               <w:rPr>
                                 <w:noProof/>
@@ -1166,7 +1320,7 @@
                                           </pic:cNvPicPr>
                                         </pic:nvPicPr>
                                         <pic:blipFill>
-                                          <a:blip r:embed="rId4">
+                                          <a:blip r:embed="rId5">
                                             <a:extLst>
                                               <a:ext uri="{28A0092B-C50C-407E-A947-70E740481C1C}">
                                                 <a14:useLocalDpi xmlns:a14="http://schemas.microsoft.com/office/drawing/2010/main" val="0"/>
@@ -1223,34 +1377,16 @@
           </mc:Choice>
           <mc:Fallback>
             <w:pict>
-              <v:rect w14:anchorId="6FC84D20" id="Hình chữ nhật 9" o:spid="_x0000_s1031" style="position:absolute;margin-left:0;margin-top:60.75pt;width:101.25pt;height:24.75pt;z-index:251661312;visibility:visible;mso-wrap-style:square;mso-width-percent:0;mso-height-percent:0;mso-wrap-distance-left:9pt;mso-wrap-distance-top:0;mso-wrap-distance-right:9pt;mso-wrap-distance-bottom:0;mso-position-horizontal:center;mso-position-horizontal-relative:margin;mso-position-vertical:absolute;mso-position-vertical-relative:text;mso-width-percent:0;mso-height-percent:0;mso-width-relative:margin;mso-height-relative:margin;v-text-anchor:middle" o:gfxdata="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" fillcolor="white [3201]" strokecolor="#70ad47 [3209]" strokeweight="1pt">
+              <v:rect w14:anchorId="6FC84D20" id="Hình chữ nhật 9" o:spid="_x0000_s1033" style="position:absolute;margin-left:0;margin-top:60.75pt;width:101.25pt;height:24.75pt;z-index:251661312;visibility:visible;mso-wrap-style:square;mso-width-percent:0;mso-height-percent:0;mso-wrap-distance-left:9pt;mso-wrap-distance-top:0;mso-wrap-distance-right:9pt;mso-wrap-distance-bottom:0;mso-position-horizontal:center;mso-position-horizontal-relative:margin;mso-position-vertical:absolute;mso-position-vertical-relative:text;mso-width-percent:0;mso-height-percent:0;mso-width-relative:margin;mso-height-relative:margin;v-text-anchor:middle" o:gfxdata="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" fillcolor="white [3201]" strokecolor="#70ad47 [3209]" strokeweight="1pt">
                 <v:textbox>
                   <w:txbxContent>
                     <w:p>
                       <w:pPr>
                         <w:jc w:val="center"/>
                       </w:pPr>
-                      <w:proofErr w:type="spellStart"/>
                       <w:r>
-                        <w:t>Giao</w:t>
+                        <w:t>Giao Diện Chính</w:t>
                       </w:r>
-                      <w:proofErr w:type="spellEnd"/>
-                      <w:r>
-                        <w:t xml:space="preserve"> </w:t>
-                      </w:r>
-                      <w:proofErr w:type="spellStart"/>
-                      <w:r>
-                        <w:t>Diện</w:t>
-                      </w:r>
-                      <w:proofErr w:type="spellEnd"/>
-                      <w:r>
-                        <w:t xml:space="preserve"> </w:t>
-                      </w:r>
-                      <w:proofErr w:type="spellStart"/>
-                      <w:r>
-                        <w:t>Chính</w:t>
-                      </w:r>
-                      <w:proofErr w:type="spellEnd"/>
                       <w:r>
                         <w:rPr>
                           <w:noProof/>
@@ -1273,7 +1409,7 @@
                                     </pic:cNvPicPr>
                                   </pic:nvPicPr>
                                   <pic:blipFill>
-                                    <a:blip r:embed="rId4">
+                                    <a:blip r:embed="rId5">
                                       <a:extLst>
                                         <a:ext uri="{28A0092B-C50C-407E-A947-70E740481C1C}">
                                           <a14:useLocalDpi xmlns:a14="http://schemas.microsoft.com/office/drawing/2010/main" val="0"/>
@@ -1369,22 +1505,12 @@
                             <w:pPr>
                               <w:jc w:val="center"/>
                             </w:pPr>
-                            <w:proofErr w:type="spellStart"/>
                             <w:r>
-                              <w:t>Đăng</w:t>
-                            </w:r>
-                            <w:proofErr w:type="spellEnd"/>
-                            <w:r>
-                              <w:t xml:space="preserve"> </w:t>
-                            </w:r>
-                            <w:proofErr w:type="spellStart"/>
-                            <w:r>
-                              <w:t>Nhậ</w:t>
+                              <w:t>Đăng Nhậ</w:t>
                             </w:r>
                             <w:r>
                               <w:t>p</w:t>
                             </w:r>
-                            <w:proofErr w:type="spellEnd"/>
                           </w:p>
                         </w:txbxContent>
                       </wps:txbx>
@@ -1408,29 +1534,19 @@
           </mc:Choice>
           <mc:Fallback>
             <w:pict>
-              <v:rect id="Hình chữ nhật 1" o:spid="_x0000_s1032" style="position:absolute;margin-left:0;margin-top:0;width:75pt;height:24.75pt;z-index:251659264;visibility:visible;mso-wrap-style:square;mso-width-percent:0;mso-height-percent:0;mso-wrap-distance-left:9pt;mso-wrap-distance-top:0;mso-wrap-distance-right:9pt;mso-wrap-distance-bottom:0;mso-position-horizontal:center;mso-position-horizontal-relative:margin;mso-position-vertical:absolute;mso-position-vertical-relative:text;mso-width-percent:0;mso-height-percent:0;mso-width-relative:margin;mso-height-relative:margin;v-text-anchor:middle" o:gfxdata="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" fillcolor="white [3201]" strokecolor="#70ad47 [3209]" strokeweight="1pt">
+              <v:rect id="Hình chữ nhật 1" o:spid="_x0000_s1034" style="position:absolute;margin-left:0;margin-top:0;width:75pt;height:24.75pt;z-index:251659264;visibility:visible;mso-wrap-style:square;mso-width-percent:0;mso-height-percent:0;mso-wrap-distance-left:9pt;mso-wrap-distance-top:0;mso-wrap-distance-right:9pt;mso-wrap-distance-bottom:0;mso-position-horizontal:center;mso-position-horizontal-relative:margin;mso-position-vertical:absolute;mso-position-vertical-relative:text;mso-width-percent:0;mso-height-percent:0;mso-width-relative:margin;mso-height-relative:margin;v-text-anchor:middle" o:gfxdata="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" fillcolor="white [3201]" strokecolor="#70ad47 [3209]" strokeweight="1pt">
                 <v:textbox>
                   <w:txbxContent>
                     <w:p>
                       <w:pPr>
                         <w:jc w:val="center"/>
                       </w:pPr>
-                      <w:proofErr w:type="spellStart"/>
                       <w:r>
-                        <w:t>Đăng</w:t>
-                      </w:r>
-                      <w:proofErr w:type="spellEnd"/>
-                      <w:r>
-                        <w:t xml:space="preserve"> </w:t>
-                      </w:r>
-                      <w:proofErr w:type="spellStart"/>
-                      <w:r>
-                        <w:t>Nhậ</w:t>
+                        <w:t>Đăng Nhậ</w:t>
                       </w:r>
                       <w:r>
                         <w:t>p</w:t>
                       </w:r>
-                      <w:proofErr w:type="spellEnd"/>
                     </w:p>
                   </w:txbxContent>
                 </v:textbox>
@@ -1440,8 +1556,8 @@
           </mc:Fallback>
         </mc:AlternateContent>
       </w:r>
-      <w:bookmarkStart w:id="1" w:name="_Hlk482975637"/>
-      <w:bookmarkEnd w:id="1"/>
+      <w:bookmarkStart w:id="2" w:name="_Hlk482975637"/>
+      <w:bookmarkEnd w:id="2"/>
     </w:p>
     <w:sectPr>
       <w:pgSz w:w="12240" w:h="15840"/>
@@ -1846,18 +1962,18 @@
     <w:lsdException w:name="Smart Hyperlink" w:semiHidden="1" w:unhideWhenUsed="1"/>
     <w:lsdException w:name="Hashtag" w:semiHidden="1" w:unhideWhenUsed="1"/>
   </w:latentStyles>
-  <w:style w:type="paragraph" w:default="1" w:styleId="Binhthng">
+  <w:style w:type="paragraph" w:default="1" w:styleId="Normal">
     <w:name w:val="Normal"/>
     <w:qFormat/>
     <w:rsid w:val="00031336"/>
   </w:style>
-  <w:style w:type="character" w:default="1" w:styleId="Phngmcinhcuaoanvn">
+  <w:style w:type="character" w:default="1" w:styleId="DefaultParagraphFont">
     <w:name w:val="Default Paragraph Font"/>
     <w:uiPriority w:val="1"/>
     <w:semiHidden/>
     <w:unhideWhenUsed/>
   </w:style>
-  <w:style w:type="table" w:default="1" w:styleId="BangThngthng">
+  <w:style w:type="table" w:default="1" w:styleId="TableNormal">
     <w:name w:val="Normal Table"/>
     <w:uiPriority w:val="99"/>
     <w:semiHidden/>
@@ -1872,7 +1988,7 @@
       </w:tblCellMar>
     </w:tblPr>
   </w:style>
-  <w:style w:type="numbering" w:default="1" w:styleId="Khngco">
+  <w:style w:type="numbering" w:default="1" w:styleId="NoList">
     <w:name w:val="No List"/>
     <w:uiPriority w:val="99"/>
     <w:semiHidden/>
@@ -2174,4 +2290,16 @@
     </a:ext>
   </a:extLst>
 </a:theme>
+</file>
+
+<file path=customXml/item1.xml><?xml version="1.0" encoding="utf-8"?>
+<b:Sources xmlns:b="http://schemas.openxmlformats.org/officeDocument/2006/bibliography" xmlns="http://schemas.openxmlformats.org/officeDocument/2006/bibliography" SelectedStyle="\APASixthEditionOfficeOnline.xsl" StyleName="APA" Version="6"/>
+</file>
+
+<file path=customXml/itemProps1.xml><?xml version="1.0" encoding="utf-8"?>
+<ds:datastoreItem xmlns:ds="http://schemas.openxmlformats.org/officeDocument/2006/customXml" ds:itemID="{E07C1494-1545-407F-A9DB-61F7BB32FB96}">
+  <ds:schemaRefs>
+    <ds:schemaRef ds:uri="http://schemas.openxmlformats.org/officeDocument/2006/bibliography"/>
+  </ds:schemaRefs>
+</ds:datastoreItem>
 </file>
</xml_diff>

<commit_message>
Sơ đồ màn hình version 1.2
bổ sung màn hình menu hệ thống
</commit_message>
<xml_diff>
--- a/Sơ đồ màn hình.docx
+++ b/Sơ đồ màn hình.docx
@@ -12,27 +12,27 @@
         <mc:AlternateContent>
           <mc:Choice Requires="wps">
             <w:drawing>
-              <wp:anchor distT="0" distB="0" distL="114300" distR="114300" simplePos="0" relativeHeight="251682816" behindDoc="0" locked="0" layoutInCell="1" allowOverlap="1">
+              <wp:anchor distT="0" distB="0" distL="114300" distR="114300" simplePos="0" relativeHeight="251687936" behindDoc="0" locked="0" layoutInCell="1" allowOverlap="1" wp14:anchorId="5D2433AC" wp14:editId="50DF302A">
                 <wp:simplePos x="0" y="0"/>
                 <wp:positionH relativeFrom="column">
-                  <wp:posOffset>3609975</wp:posOffset>
+                  <wp:posOffset>3590924</wp:posOffset>
                 </wp:positionH>
                 <wp:positionV relativeFrom="paragraph">
-                  <wp:posOffset>809625</wp:posOffset>
+                  <wp:posOffset>771525</wp:posOffset>
                 </wp:positionV>
-                <wp:extent cx="657225" cy="123825"/>
+                <wp:extent cx="752475" cy="104775"/>
                 <wp:effectExtent l="38100" t="57150" r="9525" b="85725"/>
                 <wp:wrapNone/>
-                <wp:docPr id="3" name="Đường kết nối Mũi tên Thẳng 3"/>
+                <wp:docPr id="6" name="Đường kết nối Mũi tên Thẳng 25"/>
                 <wp:cNvGraphicFramePr/>
                 <a:graphic xmlns:a="http://schemas.openxmlformats.org/drawingml/2006/main">
                   <a:graphicData uri="http://schemas.microsoft.com/office/word/2010/wordprocessingShape">
                     <wps:wsp>
                       <wps:cNvCnPr/>
                       <wps:spPr>
-                        <a:xfrm flipV="1">
+                        <a:xfrm flipH="1">
                           <a:off x="0" y="0"/>
-                          <a:ext cx="657225" cy="123825"/>
+                          <a:ext cx="752475" cy="104775"/>
                         </a:xfrm>
                         <a:prstGeom prst="straightConnector1">
                           <a:avLst/>
@@ -60,16 +60,22 @@
                     </wps:wsp>
                   </a:graphicData>
                 </a:graphic>
+                <wp14:sizeRelH relativeFrom="margin">
+                  <wp14:pctWidth>0</wp14:pctWidth>
+                </wp14:sizeRelH>
+                <wp14:sizeRelV relativeFrom="margin">
+                  <wp14:pctHeight>0</wp14:pctHeight>
+                </wp14:sizeRelV>
               </wp:anchor>
             </w:drawing>
           </mc:Choice>
           <mc:Fallback>
             <w:pict>
-              <v:shapetype w14:anchorId="09811230" id="_x0000_t32" coordsize="21600,21600" o:spt="32" o:oned="t" path="m,l21600,21600e" filled="f">
+              <v:shapetype w14:anchorId="63F3FE1C" id="_x0000_t32" coordsize="21600,21600" o:spt="32" o:oned="t" path="m,l21600,21600e" filled="f">
                 <v:path arrowok="t" fillok="f" o:connecttype="none"/>
                 <o:lock v:ext="edit" shapetype="t"/>
               </v:shapetype>
-              <v:shape id="Đường kết nối Mũi tên Thẳng 3" o:spid="_x0000_s1026" type="#_x0000_t32" style="position:absolute;margin-left:284.25pt;margin-top:63.75pt;width:51.75pt;height:9.75pt;flip:y;z-index:251682816;visibility:visible;mso-wrap-style:square;mso-wrap-distance-left:9pt;mso-wrap-distance-top:0;mso-wrap-distance-right:9pt;mso-wrap-distance-bottom:0;mso-position-horizontal:absolute;mso-position-horizontal-relative:text;mso-position-vertical:absolute;mso-position-vertical-relative:text" o:gfxdata="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" strokecolor="#4472c4 [3204]" strokeweight=".5pt">
+              <v:shape id="Đường kết nối Mũi tên Thẳng 25" o:spid="_x0000_s1026" type="#_x0000_t32" style="position:absolute;margin-left:282.75pt;margin-top:60.75pt;width:59.25pt;height:8.25pt;flip:x;z-index:251687936;visibility:visible;mso-wrap-style:square;mso-width-percent:0;mso-height-percent:0;mso-wrap-distance-left:9pt;mso-wrap-distance-top:0;mso-wrap-distance-right:9pt;mso-wrap-distance-bottom:0;mso-position-horizontal:absolute;mso-position-horizontal-relative:text;mso-position-vertical:absolute;mso-position-vertical-relative:text;mso-width-percent:0;mso-height-percent:0;mso-width-relative:margin;mso-height-relative:margin" o:gfxdata="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" strokecolor="#4472c4 [3204]" strokeweight=".5pt">
                 <v:stroke startarrow="block" endarrow="block" joinstyle="miter"/>
               </v:shape>
             </w:pict>
@@ -83,18 +89,91 @@
         <mc:AlternateContent>
           <mc:Choice Requires="wps">
             <w:drawing>
-              <wp:anchor distT="0" distB="0" distL="114300" distR="114300" simplePos="0" relativeHeight="251681792" behindDoc="0" locked="0" layoutInCell="1" allowOverlap="1" wp14:anchorId="26728956" wp14:editId="130B8010">
+              <wp:anchor distT="0" distB="0" distL="114300" distR="114300" simplePos="0" relativeHeight="251685888" behindDoc="0" locked="0" layoutInCell="1" allowOverlap="1" wp14:anchorId="389A4DB5" wp14:editId="12A3DBBE">
                 <wp:simplePos x="0" y="0"/>
-                <wp:positionH relativeFrom="margin">
-                  <wp:posOffset>4267200</wp:posOffset>
+                <wp:positionH relativeFrom="column">
+                  <wp:posOffset>3543300</wp:posOffset>
                 </wp:positionH>
                 <wp:positionV relativeFrom="paragraph">
-                  <wp:posOffset>628650</wp:posOffset>
+                  <wp:posOffset>990601</wp:posOffset>
                 </wp:positionV>
-                <wp:extent cx="952500" cy="314325"/>
-                <wp:effectExtent l="0" t="0" r="19050" b="28575"/>
+                <wp:extent cx="885825" cy="361950"/>
+                <wp:effectExtent l="38100" t="38100" r="47625" b="57150"/>
                 <wp:wrapNone/>
-                <wp:docPr id="2" name="Hình chữ nhật 2"/>
+                <wp:docPr id="5" name="Đường kết nối Mũi tên Thẳng 3"/>
+                <wp:cNvGraphicFramePr/>
+                <a:graphic xmlns:a="http://schemas.openxmlformats.org/drawingml/2006/main">
+                  <a:graphicData uri="http://schemas.microsoft.com/office/word/2010/wordprocessingShape">
+                    <wps:wsp>
+                      <wps:cNvCnPr/>
+                      <wps:spPr>
+                        <a:xfrm>
+                          <a:off x="0" y="0"/>
+                          <a:ext cx="885825" cy="361950"/>
+                        </a:xfrm>
+                        <a:prstGeom prst="straightConnector1">
+                          <a:avLst/>
+                        </a:prstGeom>
+                        <a:ln>
+                          <a:headEnd type="triangle"/>
+                          <a:tailEnd type="triangle"/>
+                        </a:ln>
+                      </wps:spPr>
+                      <wps:style>
+                        <a:lnRef idx="1">
+                          <a:schemeClr val="accent1"/>
+                        </a:lnRef>
+                        <a:fillRef idx="0">
+                          <a:schemeClr val="accent1"/>
+                        </a:fillRef>
+                        <a:effectRef idx="0">
+                          <a:schemeClr val="accent1"/>
+                        </a:effectRef>
+                        <a:fontRef idx="minor">
+                          <a:schemeClr val="tx1"/>
+                        </a:fontRef>
+                      </wps:style>
+                      <wps:bodyPr/>
+                    </wps:wsp>
+                  </a:graphicData>
+                </a:graphic>
+                <wp14:sizeRelH relativeFrom="margin">
+                  <wp14:pctWidth>0</wp14:pctWidth>
+                </wp14:sizeRelH>
+                <wp14:sizeRelV relativeFrom="margin">
+                  <wp14:pctHeight>0</wp14:pctHeight>
+                </wp14:sizeRelV>
+              </wp:anchor>
+            </w:drawing>
+          </mc:Choice>
+          <mc:Fallback>
+            <w:pict>
+              <v:shape w14:anchorId="5FBE47EC" id="Đường kết nối Mũi tên Thẳng 3" o:spid="_x0000_s1026" type="#_x0000_t32" style="position:absolute;margin-left:279pt;margin-top:78pt;width:69.75pt;height:28.5pt;z-index:251685888;visibility:visible;mso-wrap-style:square;mso-width-percent:0;mso-height-percent:0;mso-wrap-distance-left:9pt;mso-wrap-distance-top:0;mso-wrap-distance-right:9pt;mso-wrap-distance-bottom:0;mso-position-horizontal:absolute;mso-position-horizontal-relative:text;mso-position-vertical:absolute;mso-position-vertical-relative:text;mso-width-percent:0;mso-height-percent:0;mso-width-relative:margin;mso-height-relative:margin" o:gfxdata="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" strokecolor="#4472c4 [3204]" strokeweight=".5pt">
+                <v:stroke startarrow="block" endarrow="block" joinstyle="miter"/>
+              </v:shape>
+            </w:pict>
+          </mc:Fallback>
+        </mc:AlternateContent>
+      </w:r>
+      <w:r>
+        <w:rPr>
+          <w:noProof/>
+        </w:rPr>
+        <mc:AlternateContent>
+          <mc:Choice Requires="wps">
+            <w:drawing>
+              <wp:anchor distT="0" distB="0" distL="114300" distR="114300" simplePos="0" relativeHeight="251683840" behindDoc="0" locked="0" layoutInCell="1" allowOverlap="1">
+                <wp:simplePos x="0" y="0"/>
+                <wp:positionH relativeFrom="column">
+                  <wp:posOffset>4305300</wp:posOffset>
+                </wp:positionH>
+                <wp:positionV relativeFrom="paragraph">
+                  <wp:posOffset>476250</wp:posOffset>
+                </wp:positionV>
+                <wp:extent cx="1304925" cy="466725"/>
+                <wp:effectExtent l="0" t="0" r="28575" b="28575"/>
+                <wp:wrapNone/>
+                <wp:docPr id="4" name="Rectangle 4"/>
                 <wp:cNvGraphicFramePr/>
                 <a:graphic xmlns:a="http://schemas.openxmlformats.org/drawingml/2006/main">
                   <a:graphicData uri="http://schemas.microsoft.com/office/word/2010/wordprocessingShape">
@@ -103,7 +182,7 @@
                       <wps:spPr>
                         <a:xfrm>
                           <a:off x="0" y="0"/>
-                          <a:ext cx="952500" cy="314325"/>
+                          <a:ext cx="1304925" cy="466725"/>
                         </a:xfrm>
                         <a:prstGeom prst="rect">
                           <a:avLst/>
@@ -129,19 +208,104 @@
                             <w:pPr>
                               <w:jc w:val="center"/>
                             </w:pPr>
-                            <w:proofErr w:type="spellStart"/>
                             <w:r>
-                              <w:t>Báo</w:t>
+                              <w:t>Menu hệ thống</w:t>
                             </w:r>
-                            <w:proofErr w:type="spellEnd"/>
+                          </w:p>
+                        </w:txbxContent>
+                      </wps:txbx>
+                      <wps:bodyPr rot="0" spcFirstLastPara="0" vertOverflow="overflow" horzOverflow="overflow" vert="horz" wrap="square" lIns="91440" tIns="45720" rIns="91440" bIns="45720" numCol="1" spcCol="0" rtlCol="0" fromWordArt="0" anchor="ctr" anchorCtr="0" forceAA="0" compatLnSpc="1">
+                        <a:prstTxWarp prst="textNoShape">
+                          <a:avLst/>
+                        </a:prstTxWarp>
+                        <a:noAutofit/>
+                      </wps:bodyPr>
+                    </wps:wsp>
+                  </a:graphicData>
+                </a:graphic>
+              </wp:anchor>
+            </w:drawing>
+          </mc:Choice>
+          <mc:Fallback>
+            <w:pict>
+              <v:rect id="Rectangle 4" o:spid="_x0000_s1026" style="position:absolute;margin-left:339pt;margin-top:37.5pt;width:102.75pt;height:36.75pt;z-index:251683840;visibility:visible;mso-wrap-style:square;mso-wrap-distance-left:9pt;mso-wrap-distance-top:0;mso-wrap-distance-right:9pt;mso-wrap-distance-bottom:0;mso-position-horizontal:absolute;mso-position-horizontal-relative:text;mso-position-vertical:absolute;mso-position-vertical-relative:text;v-text-anchor:middle" o:gfxdata="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" fillcolor="white [3201]" strokecolor="#70ad47 [3209]" strokeweight="1pt">
+                <v:textbox>
+                  <w:txbxContent>
+                    <w:p>
+                      <w:pPr>
+                        <w:jc w:val="center"/>
+                      </w:pPr>
+                      <w:r>
+                        <w:t>Menu hệ thống</w:t>
+                      </w:r>
+                    </w:p>
+                  </w:txbxContent>
+                </v:textbox>
+              </v:rect>
+            </w:pict>
+          </mc:Fallback>
+        </mc:AlternateContent>
+      </w:r>
+      <w:bookmarkStart w:id="1" w:name="_Hlk483062649"/>
+      <w:bookmarkStart w:id="2" w:name="_Hlk483062711"/>
+      <w:bookmarkEnd w:id="1"/>
+      <w:bookmarkEnd w:id="2"/>
+      <w:r>
+        <w:rPr>
+          <w:noProof/>
+        </w:rPr>
+        <mc:AlternateContent>
+          <mc:Choice Requires="wps">
+            <w:drawing>
+              <wp:anchor distT="0" distB="0" distL="114300" distR="114300" simplePos="0" relativeHeight="251681792" behindDoc="0" locked="0" layoutInCell="1" allowOverlap="1" wp14:anchorId="26728956" wp14:editId="130B8010">
+                <wp:simplePos x="0" y="0"/>
+                <wp:positionH relativeFrom="margin">
+                  <wp:posOffset>4391025</wp:posOffset>
+                </wp:positionH>
+                <wp:positionV relativeFrom="paragraph">
+                  <wp:posOffset>1235710</wp:posOffset>
+                </wp:positionV>
+                <wp:extent cx="952500" cy="314325"/>
+                <wp:effectExtent l="0" t="0" r="19050" b="28575"/>
+                <wp:wrapNone/>
+                <wp:docPr id="2" name="Hình chữ nhật 2"/>
+                <wp:cNvGraphicFramePr/>
+                <a:graphic xmlns:a="http://schemas.openxmlformats.org/drawingml/2006/main">
+                  <a:graphicData uri="http://schemas.microsoft.com/office/word/2010/wordprocessingShape">
+                    <wps:wsp>
+                      <wps:cNvSpPr/>
+                      <wps:spPr>
+                        <a:xfrm>
+                          <a:off x="0" y="0"/>
+                          <a:ext cx="952500" cy="314325"/>
+                        </a:xfrm>
+                        <a:prstGeom prst="rect">
+                          <a:avLst/>
+                        </a:prstGeom>
+                      </wps:spPr>
+                      <wps:style>
+                        <a:lnRef idx="2">
+                          <a:schemeClr val="accent6"/>
+                        </a:lnRef>
+                        <a:fillRef idx="1">
+                          <a:schemeClr val="lt1"/>
+                        </a:fillRef>
+                        <a:effectRef idx="0">
+                          <a:schemeClr val="accent6"/>
+                        </a:effectRef>
+                        <a:fontRef idx="minor">
+                          <a:schemeClr val="dk1"/>
+                        </a:fontRef>
+                      </wps:style>
+                      <wps:txbx>
+                        <w:txbxContent>
+                          <w:p>
+                            <w:pPr>
+                              <w:jc w:val="center"/>
+                            </w:pPr>
                             <w:r>
-                              <w:t xml:space="preserve"> </w:t>
+                              <w:t>Báo Cáo</w:t>
                             </w:r>
-                            <w:proofErr w:type="spellStart"/>
-                            <w:r>
-                              <w:t>Cáo</w:t>
-                            </w:r>
-                            <w:proofErr w:type="spellEnd"/>
                           </w:p>
                         </w:txbxContent>
                       </wps:txbx>
@@ -165,26 +329,16 @@
           </mc:Choice>
           <mc:Fallback>
             <w:pict>
-              <v:rect w14:anchorId="26728956" id="Hình chữ nhật 2" o:spid="_x0000_s1026" style="position:absolute;margin-left:336pt;margin-top:49.5pt;width:75pt;height:24.75pt;z-index:251681792;visibility:visible;mso-wrap-style:square;mso-width-percent:0;mso-height-percent:0;mso-wrap-distance-left:9pt;mso-wrap-distance-top:0;mso-wrap-distance-right:9pt;mso-wrap-distance-bottom:0;mso-position-horizontal:absolute;mso-position-horizontal-relative:margin;mso-position-vertical:absolute;mso-position-vertical-relative:text;mso-width-percent:0;mso-height-percent:0;mso-width-relative:margin;mso-height-relative:margin;v-text-anchor:middle" o:gfxdata="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" fillcolor="white [3201]" strokecolor="#70ad47 [3209]" strokeweight="1pt">
+              <v:rect w14:anchorId="26728956" id="Hình chữ nhật 2" o:spid="_x0000_s1027" style="position:absolute;margin-left:345.75pt;margin-top:97.3pt;width:75pt;height:24.75pt;z-index:251681792;visibility:visible;mso-wrap-style:square;mso-width-percent:0;mso-height-percent:0;mso-wrap-distance-left:9pt;mso-wrap-distance-top:0;mso-wrap-distance-right:9pt;mso-wrap-distance-bottom:0;mso-position-horizontal:absolute;mso-position-horizontal-relative:margin;mso-position-vertical:absolute;mso-position-vertical-relative:text;mso-width-percent:0;mso-height-percent:0;mso-width-relative:margin;mso-height-relative:margin;v-text-anchor:middle" o:gfxdata="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" fillcolor="white [3201]" strokecolor="#70ad47 [3209]" strokeweight="1pt">
                 <v:textbox>
                   <w:txbxContent>
                     <w:p>
                       <w:pPr>
                         <w:jc w:val="center"/>
                       </w:pPr>
-                      <w:proofErr w:type="spellStart"/>
-                      <w:r>
-                        <w:t>Báo</w:t>
-                      </w:r>
-                      <w:proofErr w:type="spellEnd"/>
-                      <w:r>
-                        <w:t xml:space="preserve"> </w:t>
-                      </w:r>
-                      <w:proofErr w:type="spellStart"/>
-                      <w:r>
-                        <w:t>Cáo</w:t>
-                      </w:r>
-                      <w:proofErr w:type="spellEnd"/>
+                      <w:r>
+                        <w:t>Báo Cáo</w:t>
+                      </w:r>
                     </w:p>
                   </w:txbxContent>
                 </v:textbox>
@@ -382,19 +536,9 @@
                       <wps:txbx>
                         <w:txbxContent>
                           <w:p>
-                            <w:proofErr w:type="spellStart"/>
                             <w:r>
-                              <w:t>Tính</w:t>
+                              <w:t>Tính Lương</w:t>
                             </w:r>
-                            <w:proofErr w:type="spellEnd"/>
-                            <w:r>
-                              <w:t xml:space="preserve"> </w:t>
-                            </w:r>
-                            <w:proofErr w:type="spellStart"/>
-                            <w:r>
-                              <w:t>Lương</w:t>
-                            </w:r>
-                            <w:proofErr w:type="spellEnd"/>
                           </w:p>
                         </w:txbxContent>
                       </wps:txbx>
@@ -493,35 +637,9 @@
                       <wps:txbx>
                         <w:txbxContent>
                           <w:p>
-                            <w:proofErr w:type="spellStart"/>
                             <w:r>
-                              <w:t>Quản</w:t>
+                              <w:t>Quản Lý Bộ Phân</w:t>
                             </w:r>
-                            <w:proofErr w:type="spellEnd"/>
-                            <w:r>
-                              <w:t xml:space="preserve"> </w:t>
-                            </w:r>
-                            <w:proofErr w:type="spellStart"/>
-                            <w:r>
-                              <w:t>Lý</w:t>
-                            </w:r>
-                            <w:proofErr w:type="spellEnd"/>
-                            <w:r>
-                              <w:t xml:space="preserve"> </w:t>
-                            </w:r>
-                            <w:proofErr w:type="spellStart"/>
-                            <w:r>
-                              <w:t>Bộ</w:t>
-                            </w:r>
-                            <w:proofErr w:type="spellEnd"/>
-                            <w:r>
-                              <w:t xml:space="preserve"> </w:t>
-                            </w:r>
-                            <w:proofErr w:type="spellStart"/>
-                            <w:r>
-                              <w:t>Phân</w:t>
-                            </w:r>
-                            <w:proofErr w:type="spellEnd"/>
                           </w:p>
                         </w:txbxContent>
                       </wps:txbx>
@@ -706,29 +824,8 @@
                       <wps:txbx>
                         <w:txbxContent>
                           <w:p>
-                            <w:proofErr w:type="spellStart"/>
                             <w:r>
-                              <w:t>Quản</w:t>
-                            </w:r>
-                            <w:proofErr w:type="spellEnd"/>
-                            <w:r>
-                              <w:t xml:space="preserve"> </w:t>
-                            </w:r>
-                            <w:proofErr w:type="spellStart"/>
-                            <w:r>
-                              <w:t>Lý</w:t>
-                            </w:r>
-                            <w:proofErr w:type="spellEnd"/>
-                            <w:r>
-                              <w:t xml:space="preserve"> </w:t>
-                            </w:r>
-                            <w:proofErr w:type="spellStart"/>
-                            <w:r>
-                              <w:t>Phòng</w:t>
-                            </w:r>
-                            <w:proofErr w:type="spellEnd"/>
-                            <w:r>
-                              <w:t xml:space="preserve"> Ban</w:t>
+                              <w:t>Quản Lý Phòng Ban</w:t>
                             </w:r>
                           </w:p>
                         </w:txbxContent>
@@ -909,35 +1006,9 @@
                       <wps:txbx>
                         <w:txbxContent>
                           <w:p>
-                            <w:proofErr w:type="spellStart"/>
                             <w:r>
-                              <w:t>Quản</w:t>
+                              <w:t>Quản Lý Nhân Viên</w:t>
                             </w:r>
-                            <w:proofErr w:type="spellEnd"/>
-                            <w:r>
-                              <w:t xml:space="preserve"> </w:t>
-                            </w:r>
-                            <w:proofErr w:type="spellStart"/>
-                            <w:r>
-                              <w:t>Lý</w:t>
-                            </w:r>
-                            <w:proofErr w:type="spellEnd"/>
-                            <w:r>
-                              <w:t xml:space="preserve"> </w:t>
-                            </w:r>
-                            <w:proofErr w:type="spellStart"/>
-                            <w:r>
-                              <w:t>Nhân</w:t>
-                            </w:r>
-                            <w:proofErr w:type="spellEnd"/>
-                            <w:r>
-                              <w:t xml:space="preserve"> </w:t>
-                            </w:r>
-                            <w:proofErr w:type="spellStart"/>
-                            <w:r>
-                              <w:t>Viên</w:t>
-                            </w:r>
-                            <w:proofErr w:type="spellEnd"/>
                           </w:p>
                         </w:txbxContent>
                       </wps:txbx>
@@ -1122,19 +1193,9 @@
                             <w:pPr>
                               <w:jc w:val="center"/>
                             </w:pPr>
-                            <w:proofErr w:type="spellStart"/>
                             <w:r>
-                              <w:t>Tìm</w:t>
+                              <w:t>Tìm Kiếm</w:t>
                             </w:r>
-                            <w:proofErr w:type="spellEnd"/>
-                            <w:r>
-                              <w:t xml:space="preserve"> </w:t>
-                            </w:r>
-                            <w:proofErr w:type="spellStart"/>
-                            <w:r>
-                              <w:t>Kiếm</w:t>
-                            </w:r>
-                            <w:proofErr w:type="spellEnd"/>
                           </w:p>
                         </w:txbxContent>
                       </wps:txbx>
@@ -1306,27 +1367,9 @@
                             <w:pPr>
                               <w:jc w:val="center"/>
                             </w:pPr>
-                            <w:proofErr w:type="spellStart"/>
                             <w:r>
-                              <w:t>Giao</w:t>
+                              <w:t>Giao Diện Chính</w:t>
                             </w:r>
-                            <w:proofErr w:type="spellEnd"/>
-                            <w:r>
-                              <w:t xml:space="preserve"> </w:t>
-                            </w:r>
-                            <w:proofErr w:type="spellStart"/>
-                            <w:r>
-                              <w:t>Diện</w:t>
-                            </w:r>
-                            <w:proofErr w:type="spellEnd"/>
-                            <w:r>
-                              <w:t xml:space="preserve"> </w:t>
-                            </w:r>
-                            <w:proofErr w:type="spellStart"/>
-                            <w:r>
-                              <w:t>Chính</w:t>
-                            </w:r>
-                            <w:proofErr w:type="spellEnd"/>
                             <w:r>
                               <w:rPr>
                                 <w:noProof/>
@@ -1552,22 +1595,12 @@
                             <w:pPr>
                               <w:jc w:val="center"/>
                             </w:pPr>
-                            <w:proofErr w:type="spellStart"/>
                             <w:r>
-                              <w:t>Đăng</w:t>
-                            </w:r>
-                            <w:proofErr w:type="spellEnd"/>
-                            <w:r>
-                              <w:t xml:space="preserve"> </w:t>
-                            </w:r>
-                            <w:proofErr w:type="spellStart"/>
-                            <w:r>
-                              <w:t>Nhậ</w:t>
+                              <w:t>Đăng Nhậ</w:t>
                             </w:r>
                             <w:r>
                               <w:t>p</w:t>
                             </w:r>
-                            <w:proofErr w:type="spellEnd"/>
                           </w:p>
                         </w:txbxContent>
                       </wps:txbx>
@@ -1623,8 +1656,8 @@
           </mc:Fallback>
         </mc:AlternateContent>
       </w:r>
-      <w:bookmarkStart w:id="1" w:name="_Hlk482975637"/>
-      <w:bookmarkEnd w:id="1"/>
+      <w:bookmarkStart w:id="3" w:name="_Hlk482975637"/>
+      <w:bookmarkEnd w:id="3"/>
     </w:p>
     <w:sectPr>
       <w:pgSz w:w="12240" w:h="15840"/>
@@ -2029,18 +2062,18 @@
     <w:lsdException w:name="Smart Hyperlink" w:semiHidden="1" w:unhideWhenUsed="1"/>
     <w:lsdException w:name="Hashtag" w:semiHidden="1" w:unhideWhenUsed="1"/>
   </w:latentStyles>
-  <w:style w:type="paragraph" w:default="1" w:styleId="Binhthng">
+  <w:style w:type="paragraph" w:default="1" w:styleId="Normal">
     <w:name w:val="Normal"/>
     <w:qFormat/>
     <w:rsid w:val="002C1EFD"/>
   </w:style>
-  <w:style w:type="character" w:default="1" w:styleId="Phngmcinhcuaoanvn">
+  <w:style w:type="character" w:default="1" w:styleId="DefaultParagraphFont">
     <w:name w:val="Default Paragraph Font"/>
     <w:uiPriority w:val="1"/>
     <w:semiHidden/>
     <w:unhideWhenUsed/>
   </w:style>
-  <w:style w:type="table" w:default="1" w:styleId="BangThngthng">
+  <w:style w:type="table" w:default="1" w:styleId="TableNormal">
     <w:name w:val="Normal Table"/>
     <w:uiPriority w:val="99"/>
     <w:semiHidden/>
@@ -2055,7 +2088,7 @@
       </w:tblCellMar>
     </w:tblPr>
   </w:style>
-  <w:style w:type="numbering" w:default="1" w:styleId="Khngco">
+  <w:style w:type="numbering" w:default="1" w:styleId="NoList">
     <w:name w:val="No List"/>
     <w:uiPriority w:val="99"/>
     <w:semiHidden/>

</xml_diff>